<commit_message>
updated Ideation file with task list
</commit_message>
<xml_diff>
--- a/HCI_AE_Ideation.docx
+++ b/HCI_AE_Ideation.docx
@@ -36,46 +36,107 @@
         <w:rPr>
           <w:b/>
           <w:bCs/>
-        </w:rPr>
-      </w:pPr>
-      <w:r>
-        <w:t xml:space="preserve">1. Create awareness about it - proper fact - </w:t>
-      </w:r>
-      <w:r>
-        <w:rPr>
-          <w:b/>
-          <w:bCs/>
-        </w:rPr>
-        <w:t>visualization</w:t>
-      </w:r>
-    </w:p>
-    <w:p>
-      <w:r>
+          <w:i/>
+          <w:iCs/>
+          <w:u w:val="single"/>
+        </w:rPr>
+      </w:pPr>
+      <w:r>
+        <w:rPr>
+          <w:b/>
+          <w:bCs/>
+          <w:i/>
+          <w:iCs/>
+          <w:u w:val="single"/>
+        </w:rPr>
+        <w:t>1. Create awareness about it - proper fact - visualization</w:t>
+      </w:r>
+    </w:p>
+    <w:p>
+      <w:pPr>
+        <w:rPr>
+          <w:b/>
+          <w:i/>
+          <w:iCs/>
+          <w:u w:val="single"/>
+        </w:rPr>
+      </w:pPr>
+      <w:r>
+        <w:rPr>
+          <w:b/>
+          <w:i/>
+          <w:iCs/>
+          <w:u w:val="single"/>
+        </w:rPr>
         <w:t xml:space="preserve">2. Create carbon usage challenges in </w:t>
       </w:r>
       <w:r>
+        <w:rPr>
+          <w:b/>
+          <w:i/>
+          <w:iCs/>
+          <w:u w:val="single"/>
+        </w:rPr>
         <w:t xml:space="preserve">leader boards: </w:t>
       </w:r>
       <w:r>
+        <w:rPr>
+          <w:b/>
+          <w:i/>
+          <w:iCs/>
+          <w:u w:val="single"/>
+        </w:rPr>
         <w:t>share it on social media - incentivise/prizes</w:t>
       </w:r>
       <w:r>
+        <w:rPr>
+          <w:b/>
+          <w:i/>
+          <w:iCs/>
+          <w:u w:val="single"/>
+        </w:rPr>
         <w:t xml:space="preserve">: </w:t>
       </w:r>
       <w:r>
         <w:rPr>
           <w:b/>
           <w:bCs/>
+          <w:i/>
+          <w:iCs/>
+          <w:u w:val="single"/>
         </w:rPr>
         <w:t>NEW SOCIAL MEDIA</w:t>
       </w:r>
       <w:r>
-        <w:t xml:space="preserve"> - env. friendly </w:t>
-      </w:r>
-    </w:p>
-    <w:p>
-      <w:r>
-        <w:t xml:space="preserve">3. Ways to reduce it - </w:t>
+        <w:rPr>
+          <w:b/>
+          <w:i/>
+          <w:iCs/>
+          <w:u w:val="single"/>
+        </w:rPr>
+        <w:t xml:space="preserve"> - env. friendly</w:t>
+      </w:r>
+      <w:r>
+        <w:rPr>
+          <w:b/>
+          <w:i/>
+          <w:iCs/>
+          <w:u w:val="single"/>
+        </w:rPr>
+        <w:t xml:space="preserve"> (opt-in)</w:t>
+      </w:r>
+    </w:p>
+    <w:p>
+      <w:r>
+        <w:rPr>
+          <w:b/>
+          <w:i/>
+          <w:u w:val="single"/>
+        </w:rPr>
+        <w:t>3. Ways to reduce it</w:t>
+      </w:r>
+      <w:r>
+        <w:t xml:space="preserve"> - </w:t>
       </w:r>
     </w:p>
     <w:p>
@@ -90,37 +151,78 @@
       <w:r>
         <w:t>?</w:t>
       </w:r>
+      <w:r>
+        <w:t xml:space="preserve"> - </w:t>
+      </w:r>
+      <w:r>
+        <w:t>Explore more on Carbon emissions and impact of IT sectors (technical)</w:t>
+      </w:r>
     </w:p>
     <w:p>
       <w:r>
         <w:t>4</w:t>
       </w:r>
       <w:r>
-        <w:t>. Tactile notif</w:t>
-      </w:r>
-      <w:r>
+        <w:t xml:space="preserve">. </w:t>
+      </w:r>
+      <w:r>
+        <w:rPr>
+          <w:b/>
+          <w:bCs/>
+          <w:i/>
+          <w:iCs/>
+          <w:u w:val="single"/>
+        </w:rPr>
+        <w:t>Tactile notif</w:t>
+      </w:r>
+      <w:r>
+        <w:rPr>
+          <w:b/>
+          <w:bCs/>
+          <w:i/>
+          <w:iCs/>
+          <w:u w:val="single"/>
+        </w:rPr>
         <w:t>ications</w:t>
       </w:r>
       <w:r>
+        <w:rPr>
+          <w:b/>
+          <w:bCs/>
+          <w:i/>
+          <w:iCs/>
+          <w:u w:val="single"/>
+        </w:rPr>
         <w:t>/vibra</w:t>
       </w:r>
       <w:r>
+        <w:rPr>
+          <w:b/>
+          <w:bCs/>
+          <w:i/>
+          <w:iCs/>
+          <w:u w:val="single"/>
+        </w:rPr>
         <w:t>tions</w:t>
       </w:r>
       <w:r>
-        <w:t>/</w:t>
-      </w:r>
-      <w:r>
-        <w:rPr>
-          <w:b/>
-          <w:bCs/>
-        </w:rPr>
-        <w:t>multi modal</w:t>
-      </w:r>
-      <w:r>
-        <w:t xml:space="preserve"> - daily consumption over</w:t>
-      </w:r>
-      <w:r>
+        <w:rPr>
+          <w:b/>
+          <w:bCs/>
+          <w:i/>
+          <w:iCs/>
+          <w:u w:val="single"/>
+        </w:rPr>
+        <w:t>/multi modal - daily consumption over</w:t>
+      </w:r>
+      <w:r>
+        <w:rPr>
+          <w:b/>
+          <w:bCs/>
+          <w:i/>
+          <w:iCs/>
+          <w:u w:val="single"/>
+        </w:rPr>
         <w:t xml:space="preserve"> (set limit)</w:t>
       </w:r>
     </w:p>
@@ -135,76 +237,389 @@
         <w:t xml:space="preserve">if one keeps on using at same/new rate -then show </w:t>
       </w:r>
       <w:r>
-        <w:t>warning/projections +</w:t>
-      </w:r>
-      <w:proofErr w:type="spellStart"/>
-      <w:r>
-        <w:t>ve</w:t>
-      </w:r>
-      <w:proofErr w:type="spellEnd"/>
-      <w:r>
-        <w:t>/-</w:t>
-      </w:r>
-      <w:proofErr w:type="spellStart"/>
-      <w:r>
-        <w:t>ve</w:t>
-      </w:r>
-      <w:proofErr w:type="spellEnd"/>
+        <w:t>warning/projections +ve/-ve)</w:t>
+      </w:r>
+      <w:r>
+        <w:t xml:space="preserve"> – put at end if time</w:t>
+      </w:r>
+    </w:p>
+    <w:p>
+      <w:pPr>
+        <w:rPr>
+          <w:b/>
+          <w:bCs/>
+          <w:i/>
+          <w:iCs/>
+          <w:u w:val="single"/>
+        </w:rPr>
+      </w:pPr>
+      <w:r>
+        <w:rPr>
+          <w:b/>
+          <w:bCs/>
+          <w:i/>
+          <w:iCs/>
+          <w:u w:val="single"/>
+        </w:rPr>
+        <w:t>6</w:t>
+      </w:r>
+      <w:r>
+        <w:rPr>
+          <w:b/>
+          <w:bCs/>
+          <w:i/>
+          <w:iCs/>
+          <w:u w:val="single"/>
+        </w:rPr>
+        <w:t>. Visualise usage of daily Carbon emission per device (laptop/mobile) (privacy) (opt-in)</w:t>
+      </w:r>
+    </w:p>
+    <w:p>
+      <w:pPr>
+        <w:rPr>
+          <w:b/>
+          <w:bCs/>
+          <w:i/>
+          <w:iCs/>
+          <w:u w:val="single"/>
+        </w:rPr>
+      </w:pPr>
+      <w:r>
+        <w:rPr>
+          <w:b/>
+          <w:bCs/>
+          <w:i/>
+          <w:iCs/>
+          <w:u w:val="single"/>
+        </w:rPr>
+        <w:t>7</w:t>
+      </w:r>
+      <w:r>
+        <w:rPr>
+          <w:b/>
+          <w:bCs/>
+          <w:i/>
+          <w:iCs/>
+          <w:u w:val="single"/>
+        </w:rPr>
+        <w:t>. Somehow integrate the footprint generated from smart devices in house – Temperature control etc. (multimodal?)</w:t>
+      </w:r>
+    </w:p>
+    <w:p>
+      <w:pPr>
+        <w:rPr>
+          <w:b/>
+          <w:bCs/>
+          <w:i/>
+          <w:iCs/>
+          <w:u w:val="single"/>
+        </w:rPr>
+      </w:pPr>
+      <w:r>
+        <w:rPr>
+          <w:b/>
+          <w:bCs/>
+          <w:i/>
+          <w:iCs/>
+          <w:u w:val="single"/>
+        </w:rPr>
+        <w:t>8. Security of data – store it on user phone – give him option to upload or not (opt-in) (GDPR)</w:t>
+      </w:r>
+    </w:p>
+    <w:p>
+      <w:pPr>
+        <w:rPr>
+          <w:b/>
+          <w:bCs/>
+          <w:i/>
+          <w:iCs/>
+          <w:u w:val="single"/>
+        </w:rPr>
+      </w:pPr>
+    </w:p>
+    <w:p>
+      <w:r>
+        <w:t>Login</w:t>
+      </w:r>
+    </w:p>
+    <w:p>
+      <w:r>
+        <w:t>Home</w:t>
+      </w:r>
+    </w:p>
+    <w:p>
+      <w:r>
+        <w:t>Privacy page</w:t>
+      </w:r>
+    </w:p>
+    <w:p>
+      <w:r>
+        <w:t>Re</w:t>
+      </w:r>
+      <w:r>
+        <w:t>duce CF</w:t>
+      </w:r>
+    </w:p>
+    <w:p>
+      <w:r>
+        <w:t>Visualise</w:t>
+      </w:r>
+    </w:p>
+    <w:p/>
+    <w:p/>
+    <w:p/>
+    <w:p/>
+    <w:p/>
+    <w:p/>
+    <w:p/>
+    <w:p/>
+    <w:p/>
+    <w:p/>
+    <w:p/>
+    <w:p>
+      <w:r>
+        <w:t>Points to be implemented</w:t>
+      </w:r>
+    </w:p>
+    <w:p>
+      <w:pPr>
+        <w:pStyle w:val="ListParagraph"/>
+        <w:numPr>
+          <w:ilvl w:val="0"/>
+          <w:numId w:val="1"/>
+        </w:numPr>
+      </w:pPr>
+      <w:r>
+        <w:t>Come up with designs – different screens</w:t>
+      </w:r>
+      <w:r>
+        <w:t xml:space="preserve"> (</w:t>
+      </w:r>
+      <w:r>
+        <w:t>Tushar, Gavin, Rahul</w:t>
+      </w:r>
       <w:r>
         <w:t>)</w:t>
       </w:r>
     </w:p>
     <w:p>
-      <w:r>
-        <w:t>6</w:t>
-      </w:r>
-      <w:r>
-        <w:t>. Explore more on Carbon emissions</w:t>
-      </w:r>
-      <w:r>
-        <w:t xml:space="preserve"> and impact of IT sectors</w:t>
-      </w:r>
-      <w:r>
-        <w:t xml:space="preserve"> (technical) </w:t>
-      </w:r>
-    </w:p>
-    <w:p>
-      <w:r>
-        <w:t>7</w:t>
-      </w:r>
-      <w:r>
-        <w:t>. Visualise usage of daily Carbon emission per device (laptop/mobile) (privacy) (opt-in)</w:t>
-      </w:r>
-    </w:p>
-    <w:p>
-      <w:r>
-        <w:t>8. Somehow integrate the footprint generated from smart devices in house – Temperature control etc. (multimodal?)</w:t>
-      </w:r>
-    </w:p>
-    <w:p/>
-    <w:p/>
-    <w:p/>
-    <w:p/>
-    <w:p/>
-    <w:p/>
-    <w:p/>
-    <w:p/>
-    <w:p/>
-    <w:p/>
-    <w:p/>
-    <w:p/>
-    <w:p>
-      <w:r>
-        <w:lastRenderedPageBreak/>
-        <w:t xml:space="preserve">Netflix recently gave a rare insight into its most popular global hits by total hours viewed, a metric it said last week it intended to publish more frequently. It reported that fans clocked up more than 6bn hours watching the top 10 shows – which included Squid Game, Stranger Things, Money Heist and </w:t>
-      </w:r>
-      <w:proofErr w:type="spellStart"/>
-      <w:r>
-        <w:t>Bridgerton</w:t>
-      </w:r>
-      <w:proofErr w:type="spellEnd"/>
-      <w:r>
-        <w:t xml:space="preserve"> – in the first 28 days after each show was released.</w:t>
+      <w:pPr>
+        <w:pStyle w:val="ListParagraph"/>
+        <w:numPr>
+          <w:ilvl w:val="0"/>
+          <w:numId w:val="1"/>
+        </w:numPr>
+      </w:pPr>
+      <w:r>
+        <w:t>Build up data – carbon footprint calculation (mobile apps + smart devices)</w:t>
+      </w:r>
+      <w:r>
+        <w:t>, opt-in to travel history (add up the data) – Sarthak, Evelyn</w:t>
+      </w:r>
+    </w:p>
+    <w:p>
+      <w:pPr>
+        <w:pStyle w:val="ListParagraph"/>
+        <w:numPr>
+          <w:ilvl w:val="0"/>
+          <w:numId w:val="1"/>
+        </w:numPr>
+        <w:rPr>
+          <w:iCs/>
+        </w:rPr>
+      </w:pPr>
+      <w:r>
+        <w:rPr>
+          <w:bCs/>
+          <w:iCs/>
+        </w:rPr>
+        <w:t>Ways to reduce it</w:t>
+      </w:r>
+      <w:r>
+        <w:rPr>
+          <w:iCs/>
+        </w:rPr>
+        <w:t xml:space="preserve"> </w:t>
+      </w:r>
+      <w:r>
+        <w:rPr>
+          <w:iCs/>
+        </w:rPr>
+        <w:t>–</w:t>
+      </w:r>
+      <w:r>
+        <w:rPr>
+          <w:iCs/>
+        </w:rPr>
+        <w:t xml:space="preserve"> research</w:t>
+      </w:r>
+      <w:r>
+        <w:rPr>
+          <w:iCs/>
+        </w:rPr>
+        <w:t xml:space="preserve"> Sarthak, Evelyn</w:t>
+      </w:r>
+    </w:p>
+    <w:p>
+      <w:pPr>
+        <w:pStyle w:val="ListParagraph"/>
+        <w:numPr>
+          <w:ilvl w:val="0"/>
+          <w:numId w:val="1"/>
+        </w:numPr>
+        <w:rPr>
+          <w:iCs/>
+        </w:rPr>
+      </w:pPr>
+      <w:r>
+        <w:rPr>
+          <w:bCs/>
+          <w:iCs/>
+        </w:rPr>
+        <w:t xml:space="preserve">Datasets for smart device footprint </w:t>
+      </w:r>
+      <w:r>
+        <w:rPr>
+          <w:iCs/>
+        </w:rPr>
+        <w:t>–</w:t>
+      </w:r>
+      <w:r>
+        <w:rPr>
+          <w:iCs/>
+        </w:rPr>
+        <w:t xml:space="preserve"> research</w:t>
+      </w:r>
+      <w:r>
+        <w:rPr>
+          <w:iCs/>
+        </w:rPr>
+        <w:t xml:space="preserve"> (Ask Q)</w:t>
+      </w:r>
+      <w:r>
+        <w:rPr>
+          <w:iCs/>
+        </w:rPr>
+        <w:t xml:space="preserve"> Sarthak, Rahul</w:t>
+      </w:r>
+    </w:p>
+    <w:p/>
+    <w:p>
+      <w:r>
+        <w:t>Wireframe design:</w:t>
+      </w:r>
+    </w:p>
+    <w:p>
+      <w:r>
+        <w:t>Abode XD – drag drop/link up – group work - Tushar</w:t>
+      </w:r>
+    </w:p>
+    <w:p>
+      <w:r>
+        <w:t>Draw.io (not needed)</w:t>
+      </w:r>
+    </w:p>
+    <w:p>
+      <w:pPr>
+        <w:tabs>
+          <w:tab w:val="left" w:pos="981"/>
+        </w:tabs>
+      </w:pPr>
+      <w:r>
+        <w:t>Figma (</w:t>
+      </w:r>
+      <w:r>
+        <w:t>check?</w:t>
+      </w:r>
+      <w:r>
+        <w:t>)</w:t>
+      </w:r>
+    </w:p>
+    <w:p>
+      <w:pPr>
+        <w:tabs>
+          <w:tab w:val="left" w:pos="981"/>
+        </w:tabs>
+      </w:pPr>
+    </w:p>
+    <w:p>
+      <w:pPr>
+        <w:tabs>
+          <w:tab w:val="left" w:pos="981"/>
+        </w:tabs>
+      </w:pPr>
+      <w:r>
+        <w:t>App dev:</w:t>
+      </w:r>
+    </w:p>
+    <w:p>
+      <w:pPr>
+        <w:tabs>
+          <w:tab w:val="left" w:pos="981"/>
+        </w:tabs>
+      </w:pPr>
+      <w:r>
+        <w:t>Android Studio</w:t>
+      </w:r>
+      <w:r>
+        <w:t xml:space="preserve"> (java/react, backend – java DB/local storage?)</w:t>
+      </w:r>
+    </w:p>
+    <w:p>
+      <w:pPr>
+        <w:tabs>
+          <w:tab w:val="left" w:pos="981"/>
+        </w:tabs>
+      </w:pPr>
+      <w:r>
+        <w:t>Low code platform – android app development</w:t>
+      </w:r>
+      <w:r>
+        <w:t xml:space="preserve">, </w:t>
+      </w:r>
+      <w:r>
+        <w:t>Design platform</w:t>
+      </w:r>
+      <w:r>
+        <w:t xml:space="preserve"> – Sarthak</w:t>
+      </w:r>
+      <w:r>
+        <w:t xml:space="preserve"> (Ask Q)</w:t>
+      </w:r>
+    </w:p>
+    <w:p>
+      <w:r>
+        <w:br/>
+      </w:r>
+      <w:r>
+        <w:br/>
+      </w:r>
+      <w:r>
+        <w:t xml:space="preserve">Paper Design – Saturday </w:t>
+      </w:r>
+      <w:r>
+        <w:t>noon 12pm</w:t>
+      </w:r>
+    </w:p>
+    <w:p>
+      <w:r>
+        <w:t>Abode XD, Research thing – Monday 3pm</w:t>
+      </w:r>
+    </w:p>
+    <w:p/>
+    <w:p/>
+    <w:p/>
+    <w:p/>
+    <w:p/>
+    <w:p/>
+    <w:p/>
+    <w:p/>
+    <w:p/>
+    <w:p/>
+    <w:p/>
+    <w:p>
+      <w:r>
+        <w:t>Netflix recently gave a rare insight into its most popular global hits by total hours viewed, a metric it said last week it intended to publish more frequently. It reported that fans clocked up more than 6bn hours watching the top 10 shows – which included Squid Game, Stranger Things, Money Heist and Bridgerton – in the first 28 days after each show was released.</w:t>
       </w:r>
     </w:p>
     <w:p/>
@@ -253,15 +668,7 @@
     <w:p/>
     <w:p>
       <w:r>
-        <w:t xml:space="preserve">1. Summary/TLDR of privacy policy? - take informed decisions - by multimodal/visualisation </w:t>
-      </w:r>
-      <w:proofErr w:type="gramStart"/>
-      <w:r>
-        <w:t>(?)  (</w:t>
-      </w:r>
-      <w:proofErr w:type="gramEnd"/>
-      <w:r>
-        <w:t>Better Ethics)</w:t>
+        <w:t>1. Summary/TLDR of privacy policy? - take informed decisions - by multimodal/visualisation (?)  (Better Ethics)</w:t>
       </w:r>
     </w:p>
     <w:p>
@@ -325,7 +732,7 @@
       </w:r>
     </w:p>
     <w:p>
-      <w:hyperlink r:id="rId4" w:history="1">
+      <w:hyperlink r:id="rId5" w:history="1">
         <w:r>
           <w:rPr>
             <w:rStyle w:val="Hyperlink"/>
@@ -347,6 +754,103 @@
     </w:sectPr>
   </w:body>
 </w:document>
+</file>
+
+<file path=word/numbering.xml><?xml version="1.0" encoding="utf-8"?>
+<w:numbering xmlns:wpc="http://schemas.microsoft.com/office/word/2010/wordprocessingCanvas" xmlns:cx="http://schemas.microsoft.com/office/drawing/2014/chartex" xmlns:cx1="http://schemas.microsoft.com/office/drawing/2015/9/8/chartex" xmlns:cx2="http://schemas.microsoft.com/office/drawing/2015/10/21/chartex" xmlns:cx3="http://schemas.microsoft.com/office/drawing/2016/5/9/chartex" xmlns:cx4="http://schemas.microsoft.com/office/drawing/2016/5/10/chartex" xmlns:cx5="http://schemas.microsoft.com/office/drawing/2016/5/11/chartex" xmlns:cx6="http://schemas.microsoft.com/office/drawing/2016/5/12/chartex" xmlns:cx7="http://schemas.microsoft.com/office/drawing/2016/5/13/chartex" xmlns:cx8="http://schemas.microsoft.com/office/drawing/2016/5/14/chartex" xmlns:mc="http://schemas.openxmlformats.org/markup-compatibility/2006" xmlns:aink="http://schemas.microsoft.com/office/drawing/2016/ink" xmlns:am3d="http://schemas.microsoft.com/office/drawing/2017/model3d" xmlns:o="urn:schemas-microsoft-com:office:office" xmlns:r="http://schemas.openxmlformats.org/officeDocument/2006/relationships" xmlns:m="http://schemas.openxmlformats.org/officeDocument/2006/math" xmlns:v="urn:schemas-microsoft-com:vml" xmlns:wp14="http://schemas.microsoft.com/office/word/2010/wordprocessingDrawing" xmlns:wp="http://schemas.openxmlformats.org/drawingml/2006/wordprocessingDrawing" xmlns:w10="urn:schemas-microsoft-com:office:word" xmlns:w="http://schemas.openxmlformats.org/wordprocessingml/2006/main" xmlns:w14="http://schemas.microsoft.com/office/word/2010/wordml" xmlns:w15="http://schemas.microsoft.com/office/word/2012/wordml" xmlns:w16cex="http://schemas.microsoft.com/office/word/2018/wordml/cex" xmlns:w16cid="http://schemas.microsoft.com/office/word/2016/wordml/cid" xmlns:w16="http://schemas.microsoft.com/office/word/2018/wordml" xmlns:w16sdtdh="http://schemas.microsoft.com/office/word/2020/wordml/sdtdatahash" xmlns:w16se="http://schemas.microsoft.com/office/word/2015/wordml/symex" xmlns:wpg="http://schemas.microsoft.com/office/word/2010/wordprocessingGroup" xmlns:wpi="http://schemas.microsoft.com/office/word/2010/wordprocessingInk" xmlns:wne="http://schemas.microsoft.com/office/word/2006/wordml" xmlns:wps="http://schemas.microsoft.com/office/word/2010/wordprocessingShape" mc:Ignorable="w14 w15 w16se w16cid w16 w16cex w16sdtdh wp14">
+  <w:abstractNum w:abstractNumId="0" w15:restartNumberingAfterBreak="0">
+    <w:nsid w:val="12697A16"/>
+    <w:multiLevelType w:val="hybridMultilevel"/>
+    <w:tmpl w:val="34F2A754"/>
+    <w:lvl w:ilvl="0" w:tplc="40090017">
+      <w:start w:val="1"/>
+      <w:numFmt w:val="lowerLetter"/>
+      <w:lvlText w:val="%1)"/>
+      <w:lvlJc w:val="left"/>
+      <w:pPr>
+        <w:ind w:left="720" w:hanging="360"/>
+      </w:pPr>
+      <w:rPr>
+        <w:rFonts w:hint="default"/>
+      </w:rPr>
+    </w:lvl>
+    <w:lvl w:ilvl="1" w:tplc="40090019" w:tentative="1">
+      <w:start w:val="1"/>
+      <w:numFmt w:val="lowerLetter"/>
+      <w:lvlText w:val="%2."/>
+      <w:lvlJc w:val="left"/>
+      <w:pPr>
+        <w:ind w:left="1440" w:hanging="360"/>
+      </w:pPr>
+    </w:lvl>
+    <w:lvl w:ilvl="2" w:tplc="4009001B" w:tentative="1">
+      <w:start w:val="1"/>
+      <w:numFmt w:val="lowerRoman"/>
+      <w:lvlText w:val="%3."/>
+      <w:lvlJc w:val="right"/>
+      <w:pPr>
+        <w:ind w:left="2160" w:hanging="180"/>
+      </w:pPr>
+    </w:lvl>
+    <w:lvl w:ilvl="3" w:tplc="4009000F" w:tentative="1">
+      <w:start w:val="1"/>
+      <w:numFmt w:val="decimal"/>
+      <w:lvlText w:val="%4."/>
+      <w:lvlJc w:val="left"/>
+      <w:pPr>
+        <w:ind w:left="2880" w:hanging="360"/>
+      </w:pPr>
+    </w:lvl>
+    <w:lvl w:ilvl="4" w:tplc="40090019" w:tentative="1">
+      <w:start w:val="1"/>
+      <w:numFmt w:val="lowerLetter"/>
+      <w:lvlText w:val="%5."/>
+      <w:lvlJc w:val="left"/>
+      <w:pPr>
+        <w:ind w:left="3600" w:hanging="360"/>
+      </w:pPr>
+    </w:lvl>
+    <w:lvl w:ilvl="5" w:tplc="4009001B" w:tentative="1">
+      <w:start w:val="1"/>
+      <w:numFmt w:val="lowerRoman"/>
+      <w:lvlText w:val="%6."/>
+      <w:lvlJc w:val="right"/>
+      <w:pPr>
+        <w:ind w:left="4320" w:hanging="180"/>
+      </w:pPr>
+    </w:lvl>
+    <w:lvl w:ilvl="6" w:tplc="4009000F" w:tentative="1">
+      <w:start w:val="1"/>
+      <w:numFmt w:val="decimal"/>
+      <w:lvlText w:val="%7."/>
+      <w:lvlJc w:val="left"/>
+      <w:pPr>
+        <w:ind w:left="5040" w:hanging="360"/>
+      </w:pPr>
+    </w:lvl>
+    <w:lvl w:ilvl="7" w:tplc="40090019" w:tentative="1">
+      <w:start w:val="1"/>
+      <w:numFmt w:val="lowerLetter"/>
+      <w:lvlText w:val="%8."/>
+      <w:lvlJc w:val="left"/>
+      <w:pPr>
+        <w:ind w:left="5760" w:hanging="360"/>
+      </w:pPr>
+    </w:lvl>
+    <w:lvl w:ilvl="8" w:tplc="4009001B" w:tentative="1">
+      <w:start w:val="1"/>
+      <w:numFmt w:val="lowerRoman"/>
+      <w:lvlText w:val="%9."/>
+      <w:lvlJc w:val="right"/>
+      <w:pPr>
+        <w:ind w:left="6480" w:hanging="180"/>
+      </w:pPr>
+    </w:lvl>
+  </w:abstractNum>
+  <w:num w:numId="1">
+    <w:abstractNumId w:val="0"/>
+  </w:num>
+</w:numbering>
 </file>
 
 <file path=word/styles.xml><?xml version="1.0" encoding="utf-8"?>
@@ -798,6 +1302,17 @@
       <w:shd w:val="clear" w:color="auto" w:fill="E1DFDD"/>
     </w:rPr>
   </w:style>
+  <w:style w:type="paragraph" w:styleId="ListParagraph">
+    <w:name w:val="List Paragraph"/>
+    <w:basedOn w:val="Normal"/>
+    <w:uiPriority w:val="34"/>
+    <w:qFormat/>
+    <w:rsid w:val="002278CB"/>
+    <w:pPr>
+      <w:ind w:left="720"/>
+      <w:contextualSpacing/>
+    </w:pPr>
+  </w:style>
 </w:styles>
 </file>
 

</xml_diff>

<commit_message>
added updated file, and wireframe sketches
</commit_message>
<xml_diff>
--- a/HCI_AE_Ideation.docx
+++ b/HCI_AE_Ideation.docx
@@ -152,10 +152,7 @@
         <w:t>?</w:t>
       </w:r>
       <w:r>
-        <w:t xml:space="preserve"> - </w:t>
-      </w:r>
-      <w:r>
-        <w:t>Explore more on Carbon emissions and impact of IT sectors (technical)</w:t>
+        <w:t xml:space="preserve"> - Explore more on Carbon emissions and impact of IT sectors (technical)</w:t>
       </w:r>
     </w:p>
     <w:p>
@@ -575,92 +572,145 @@
         <w:t>Low code platform – android app development</w:t>
       </w:r>
       <w:r>
+        <w:t>, Design platform</w:t>
+      </w:r>
+      <w:r>
+        <w:t xml:space="preserve"> – Sarthak</w:t>
+      </w:r>
+      <w:r>
+        <w:t xml:space="preserve"> (Ask Q)</w:t>
+      </w:r>
+    </w:p>
+    <w:p>
+      <w:r>
+        <w:br/>
+      </w:r>
+      <w:r>
+        <w:br/>
+      </w:r>
+      <w:r>
+        <w:t xml:space="preserve">Paper Design – Saturday </w:t>
+      </w:r>
+      <w:r>
+        <w:t>noon 12pm</w:t>
+      </w:r>
+    </w:p>
+    <w:p>
+      <w:r>
+        <w:t>Abode XD, Research thing – Monday 3pm</w:t>
+      </w:r>
+    </w:p>
+    <w:p/>
+    <w:p/>
+    <w:p/>
+    <w:p/>
+    <w:p/>
+    <w:p/>
+    <w:p/>
+    <w:p/>
+    <w:p/>
+    <w:p/>
+    <w:p/>
+    <w:p>
+      <w:r>
+        <w:t>Netflix recently gave a rare insight into its most popular global hits by total hours viewed, a metric it said last week it intended to publish more frequently. It reported that fans clocked up more than 6bn hours watching the top 10 shows – which included Squid Game, Stranger Things, Money Heist and Bridgerton – in the first 28 days after each show was released.</w:t>
+      </w:r>
+    </w:p>
+    <w:p/>
+    <w:p>
+      <w:r>
+        <w:t>This equates to about 1.13bn miles (1.8bn km) of travel in a car based on the Carbon Trust estimate – the approximate equivalent of the current distance between Earth and Saturn.</w:t>
+      </w:r>
+    </w:p>
+    <w:p/>
+    <w:p>
+      <w:r>
+        <w:t>Separately, Netflix plans to reach net zero greenhouse gas emissions by the end of 2022, a target that means it will offset all the emissions it can’t eliminate by that time. About 50% of Netflix’s emissions come from the physical production of new content, and 45% stems from corporate operations.</w:t>
+      </w:r>
+    </w:p>
+    <w:p/>
+    <w:p>
+      <w:r>
+        <w:t>The company doesn’t include its customers’ web use in the calculation of its carbon footprint, though Stewart said they can encourage partners to make cleaner devices and customers to switch to so-called green tariffs, which add more renewable power to the grid.</w:t>
+      </w:r>
+    </w:p>
+    <w:p/>
+    <w:p/>
+    <w:p>
+      <w:r>
+        <w:t>TBD</w:t>
+      </w:r>
+    </w:p>
+    <w:p/>
+    <w:p>
+      <w:r>
+        <w:t>Wireframe paper design – Sarthak (to be reviewed by all)</w:t>
+      </w:r>
+    </w:p>
+    <w:p>
+      <w:r>
+        <w:t>Wireframe Adobe XD final template – Tushar</w:t>
+      </w:r>
+    </w:p>
+    <w:p>
+      <w:r>
+        <w:t>Implementation starting (Account page, login page) – Gavin, Rahul for now</w:t>
+      </w:r>
+    </w:p>
+    <w:p>
+      <w:r>
+        <w:t>Data population, algorithms for calculation implement – Sartha</w:t>
+      </w:r>
+      <w:r>
+        <w:t>k,</w:t>
+      </w:r>
+      <w:r>
+        <w:t xml:space="preserve"> Evelyn</w:t>
+      </w:r>
+    </w:p>
+    <w:p>
+      <w:r>
+        <w:t>Check points on ti</w:t>
+      </w:r>
+      <w:r>
+        <w:t>ps/s</w:t>
+      </w:r>
+      <w:r>
+        <w:t xml:space="preserve">teps to reduce CF </w:t>
+      </w:r>
+      <w:r>
+        <w:t>incrementally</w:t>
+      </w:r>
+      <w:r>
         <w:t xml:space="preserve">, </w:t>
       </w:r>
       <w:r>
-        <w:t>Design platform</w:t>
-      </w:r>
-      <w:r>
-        <w:t xml:space="preserve"> – Sarthak</w:t>
-      </w:r>
-      <w:r>
-        <w:t xml:space="preserve"> (Ask Q)</w:t>
-      </w:r>
-    </w:p>
-    <w:p>
-      <w:r>
-        <w:br/>
-      </w:r>
-      <w:r>
-        <w:br/>
-      </w:r>
-      <w:r>
-        <w:t xml:space="preserve">Paper Design – Saturday </w:t>
-      </w:r>
-      <w:r>
-        <w:t>noon 12pm</w:t>
-      </w:r>
-    </w:p>
-    <w:p>
-      <w:r>
-        <w:t>Abode XD, Research thing – Monday 3pm</w:t>
-      </w:r>
-    </w:p>
-    <w:p/>
-    <w:p/>
-    <w:p/>
-    <w:p/>
-    <w:p/>
-    <w:p/>
-    <w:p/>
-    <w:p/>
-    <w:p/>
-    <w:p/>
-    <w:p/>
-    <w:p>
-      <w:r>
-        <w:t>Netflix recently gave a rare insight into its most popular global hits by total hours viewed, a metric it said last week it intended to publish more frequently. It reported that fans clocked up more than 6bn hours watching the top 10 shows – which included Squid Game, Stranger Things, Money Heist and Bridgerton – in the first 28 days after each show was released.</w:t>
-      </w:r>
-    </w:p>
-    <w:p/>
-    <w:p>
-      <w:r>
-        <w:t>This equates to about 1.13bn miles (1.8bn km) of travel in a car based on the Carbon Trust estimate – the approximate equivalent of the current distance between Earth and Saturn.</w:t>
-      </w:r>
-    </w:p>
-    <w:p/>
-    <w:p>
-      <w:r>
-        <w:t>Separately, Netflix plans to reach net zero greenhouse gas emissions by the end of 2022, a target that means it will offset all the emissions it can’t eliminate by that time. About 50% of Netflix’s emissions come from the physical production of new content, and 45% stems from corporate operations.</w:t>
-      </w:r>
-    </w:p>
-    <w:p/>
-    <w:p>
-      <w:r>
-        <w:t>The company doesn’t include its customers’ web use in the calculation of its carbon footprint, though Stewart said they can encourage partners to make cleaner devices and customers to switch to so-called green tariffs, which add more renewable power to the grid.</w:t>
-      </w:r>
-    </w:p>
-    <w:p/>
-    <w:p/>
-    <w:p/>
-    <w:p/>
-    <w:p/>
-    <w:p/>
-    <w:p/>
-    <w:p/>
-    <w:p/>
-    <w:p/>
-    <w:p/>
-    <w:p/>
-    <w:p/>
-    <w:p/>
-    <w:p/>
-    <w:p/>
-    <w:p/>
-    <w:p/>
-    <w:p/>
-    <w:p>
-      <w:r>
+        <w:t>show</w:t>
+      </w:r>
+      <w:r>
+        <w:t xml:space="preserve"> how much carbon you saved</w:t>
+      </w:r>
+      <w:r>
+        <w:t xml:space="preserve"> – Evelyn</w:t>
+      </w:r>
+    </w:p>
+    <w:p>
+      <w:r>
+        <w:t>Eval studies, etc - Gavin, Sarthak (for later)</w:t>
+      </w:r>
+    </w:p>
+    <w:p>
+      <w:r>
+        <w:t>Logo design, App naming – Evelyn, All</w:t>
+      </w:r>
+    </w:p>
+    <w:p/>
+    <w:p/>
+    <w:p/>
+    <w:p/>
+    <w:p>
+      <w:r>
+        <w:lastRenderedPageBreak/>
         <w:t>Improve social media - creating value</w:t>
       </w:r>
     </w:p>
@@ -668,7 +718,13 @@
     <w:p/>
     <w:p>
       <w:r>
-        <w:t>1. Summary/TLDR of privacy policy? - take informed decisions - by multimodal/visualisation (?)  (Better Ethics)</w:t>
+        <w:t xml:space="preserve">1. Summary/TLDR of privacy policy? - take informed decisions - by multimodal/visualisation </w:t>
+      </w:r>
+      <w:r>
+        <w:t>(?) (</w:t>
+      </w:r>
+      <w:r>
+        <w:t>Better Ethics)</w:t>
       </w:r>
     </w:p>
     <w:p>
@@ -847,8 +903,192 @@
       </w:pPr>
     </w:lvl>
   </w:abstractNum>
+  <w:abstractNum w:abstractNumId="1" w15:restartNumberingAfterBreak="0">
+    <w:nsid w:val="24132AB6"/>
+    <w:multiLevelType w:val="hybridMultilevel"/>
+    <w:tmpl w:val="3D38FF6C"/>
+    <w:lvl w:ilvl="0" w:tplc="4009000F">
+      <w:start w:val="1"/>
+      <w:numFmt w:val="decimal"/>
+      <w:lvlText w:val="%1."/>
+      <w:lvlJc w:val="left"/>
+      <w:pPr>
+        <w:ind w:left="720" w:hanging="360"/>
+      </w:pPr>
+      <w:rPr>
+        <w:rFonts w:hint="default"/>
+      </w:rPr>
+    </w:lvl>
+    <w:lvl w:ilvl="1" w:tplc="40090019" w:tentative="1">
+      <w:start w:val="1"/>
+      <w:numFmt w:val="lowerLetter"/>
+      <w:lvlText w:val="%2."/>
+      <w:lvlJc w:val="left"/>
+      <w:pPr>
+        <w:ind w:left="1440" w:hanging="360"/>
+      </w:pPr>
+    </w:lvl>
+    <w:lvl w:ilvl="2" w:tplc="4009001B" w:tentative="1">
+      <w:start w:val="1"/>
+      <w:numFmt w:val="lowerRoman"/>
+      <w:lvlText w:val="%3."/>
+      <w:lvlJc w:val="right"/>
+      <w:pPr>
+        <w:ind w:left="2160" w:hanging="180"/>
+      </w:pPr>
+    </w:lvl>
+    <w:lvl w:ilvl="3" w:tplc="4009000F" w:tentative="1">
+      <w:start w:val="1"/>
+      <w:numFmt w:val="decimal"/>
+      <w:lvlText w:val="%4."/>
+      <w:lvlJc w:val="left"/>
+      <w:pPr>
+        <w:ind w:left="2880" w:hanging="360"/>
+      </w:pPr>
+    </w:lvl>
+    <w:lvl w:ilvl="4" w:tplc="40090019" w:tentative="1">
+      <w:start w:val="1"/>
+      <w:numFmt w:val="lowerLetter"/>
+      <w:lvlText w:val="%5."/>
+      <w:lvlJc w:val="left"/>
+      <w:pPr>
+        <w:ind w:left="3600" w:hanging="360"/>
+      </w:pPr>
+    </w:lvl>
+    <w:lvl w:ilvl="5" w:tplc="4009001B" w:tentative="1">
+      <w:start w:val="1"/>
+      <w:numFmt w:val="lowerRoman"/>
+      <w:lvlText w:val="%6."/>
+      <w:lvlJc w:val="right"/>
+      <w:pPr>
+        <w:ind w:left="4320" w:hanging="180"/>
+      </w:pPr>
+    </w:lvl>
+    <w:lvl w:ilvl="6" w:tplc="4009000F" w:tentative="1">
+      <w:start w:val="1"/>
+      <w:numFmt w:val="decimal"/>
+      <w:lvlText w:val="%7."/>
+      <w:lvlJc w:val="left"/>
+      <w:pPr>
+        <w:ind w:left="5040" w:hanging="360"/>
+      </w:pPr>
+    </w:lvl>
+    <w:lvl w:ilvl="7" w:tplc="40090019" w:tentative="1">
+      <w:start w:val="1"/>
+      <w:numFmt w:val="lowerLetter"/>
+      <w:lvlText w:val="%8."/>
+      <w:lvlJc w:val="left"/>
+      <w:pPr>
+        <w:ind w:left="5760" w:hanging="360"/>
+      </w:pPr>
+    </w:lvl>
+    <w:lvl w:ilvl="8" w:tplc="4009001B" w:tentative="1">
+      <w:start w:val="1"/>
+      <w:numFmt w:val="lowerRoman"/>
+      <w:lvlText w:val="%9."/>
+      <w:lvlJc w:val="right"/>
+      <w:pPr>
+        <w:ind w:left="6480" w:hanging="180"/>
+      </w:pPr>
+    </w:lvl>
+  </w:abstractNum>
+  <w:abstractNum w:abstractNumId="2" w15:restartNumberingAfterBreak="0">
+    <w:nsid w:val="524C0233"/>
+    <w:multiLevelType w:val="hybridMultilevel"/>
+    <w:tmpl w:val="EE4A2E3E"/>
+    <w:lvl w:ilvl="0" w:tplc="40090017">
+      <w:start w:val="1"/>
+      <w:numFmt w:val="lowerLetter"/>
+      <w:lvlText w:val="%1)"/>
+      <w:lvlJc w:val="left"/>
+      <w:pPr>
+        <w:ind w:left="720" w:hanging="360"/>
+      </w:pPr>
+      <w:rPr>
+        <w:rFonts w:hint="default"/>
+      </w:rPr>
+    </w:lvl>
+    <w:lvl w:ilvl="1" w:tplc="40090019" w:tentative="1">
+      <w:start w:val="1"/>
+      <w:numFmt w:val="lowerLetter"/>
+      <w:lvlText w:val="%2."/>
+      <w:lvlJc w:val="left"/>
+      <w:pPr>
+        <w:ind w:left="1440" w:hanging="360"/>
+      </w:pPr>
+    </w:lvl>
+    <w:lvl w:ilvl="2" w:tplc="4009001B" w:tentative="1">
+      <w:start w:val="1"/>
+      <w:numFmt w:val="lowerRoman"/>
+      <w:lvlText w:val="%3."/>
+      <w:lvlJc w:val="right"/>
+      <w:pPr>
+        <w:ind w:left="2160" w:hanging="180"/>
+      </w:pPr>
+    </w:lvl>
+    <w:lvl w:ilvl="3" w:tplc="4009000F" w:tentative="1">
+      <w:start w:val="1"/>
+      <w:numFmt w:val="decimal"/>
+      <w:lvlText w:val="%4."/>
+      <w:lvlJc w:val="left"/>
+      <w:pPr>
+        <w:ind w:left="2880" w:hanging="360"/>
+      </w:pPr>
+    </w:lvl>
+    <w:lvl w:ilvl="4" w:tplc="40090019" w:tentative="1">
+      <w:start w:val="1"/>
+      <w:numFmt w:val="lowerLetter"/>
+      <w:lvlText w:val="%5."/>
+      <w:lvlJc w:val="left"/>
+      <w:pPr>
+        <w:ind w:left="3600" w:hanging="360"/>
+      </w:pPr>
+    </w:lvl>
+    <w:lvl w:ilvl="5" w:tplc="4009001B" w:tentative="1">
+      <w:start w:val="1"/>
+      <w:numFmt w:val="lowerRoman"/>
+      <w:lvlText w:val="%6."/>
+      <w:lvlJc w:val="right"/>
+      <w:pPr>
+        <w:ind w:left="4320" w:hanging="180"/>
+      </w:pPr>
+    </w:lvl>
+    <w:lvl w:ilvl="6" w:tplc="4009000F" w:tentative="1">
+      <w:start w:val="1"/>
+      <w:numFmt w:val="decimal"/>
+      <w:lvlText w:val="%7."/>
+      <w:lvlJc w:val="left"/>
+      <w:pPr>
+        <w:ind w:left="5040" w:hanging="360"/>
+      </w:pPr>
+    </w:lvl>
+    <w:lvl w:ilvl="7" w:tplc="40090019" w:tentative="1">
+      <w:start w:val="1"/>
+      <w:numFmt w:val="lowerLetter"/>
+      <w:lvlText w:val="%8."/>
+      <w:lvlJc w:val="left"/>
+      <w:pPr>
+        <w:ind w:left="5760" w:hanging="360"/>
+      </w:pPr>
+    </w:lvl>
+    <w:lvl w:ilvl="8" w:tplc="4009001B" w:tentative="1">
+      <w:start w:val="1"/>
+      <w:numFmt w:val="lowerRoman"/>
+      <w:lvlText w:val="%9."/>
+      <w:lvlJc w:val="right"/>
+      <w:pPr>
+        <w:ind w:left="6480" w:hanging="180"/>
+      </w:pPr>
+    </w:lvl>
+  </w:abstractNum>
   <w:num w:numId="1">
     <w:abstractNumId w:val="0"/>
+  </w:num>
+  <w:num w:numId="2">
+    <w:abstractNumId w:val="1"/>
+  </w:num>
+  <w:num w:numId="3">
+    <w:abstractNumId w:val="2"/>
   </w:num>
 </w:numbering>
 </file>

</xml_diff>

<commit_message>
added updated 18/11 meeting notes
</commit_message>
<xml_diff>
--- a/HCI_AE_Ideation.docx
+++ b/HCI_AE_Ideation.docx
@@ -670,10 +670,7 @@
     </w:p>
     <w:p>
       <w:r>
-        <w:t>Check points on ti</w:t>
-      </w:r>
-      <w:r>
-        <w:t>ps/s</w:t>
+        <w:t>Check points on tips/s</w:t>
       </w:r>
       <w:r>
         <w:t xml:space="preserve">teps to reduce CF </w:t>
@@ -711,6 +708,39 @@
     <w:p>
       <w:r>
         <w:lastRenderedPageBreak/>
+        <w:t>18.11.2021</w:t>
+      </w:r>
+    </w:p>
+    <w:p>
+      <w:r>
+        <w:t>Implementation</w:t>
+      </w:r>
+    </w:p>
+    <w:p>
+      <w:r>
+        <w:t>XD complete</w:t>
+      </w:r>
+    </w:p>
+    <w:p>
+      <w:r>
+        <w:t>Visualisation Tableau Datasets</w:t>
+      </w:r>
+    </w:p>
+    <w:p>
+      <w:r>
+        <w:t>Backend?</w:t>
+      </w:r>
+    </w:p>
+    <w:p>
+      <w:r>
+        <w:t>Reduce steps how integrate?</w:t>
+      </w:r>
+    </w:p>
+    <w:p/>
+    <w:p/>
+    <w:p/>
+    <w:p>
+      <w:r>
         <w:t>Improve social media - creating value</w:t>
       </w:r>
     </w:p>

</xml_diff>